<commit_message>
Added Asset for fire maze
</commit_message>
<xml_diff>
--- a/doc/Proposal.docx
+++ b/doc/Proposal.docx
@@ -316,7 +316,7 @@
                     </pic:cNvPicPr>
                   </pic:nvPicPr>
                   <pic:blipFill>
-                    <a:blip r:embed="rId4">
+                    <a:blip r:embed="rId5">
                       <a:extLst>
                         <a:ext uri="{28A0092B-C50C-407E-A947-70E740481C1C}">
                           <a14:useLocalDpi xmlns:a14="http://schemas.microsoft.com/office/drawing/2010/main" val="0"/>
@@ -422,8 +422,940 @@
       </w:r>
     </w:p>
     <w:p>
+      <w:pPr>
+        <w:pStyle w:val="ListParagraph"/>
+        <w:numPr>
+          <w:ilvl w:val="0"/>
+          <w:numId w:val="1"/>
+        </w:numPr>
+      </w:pPr>
+      <w:proofErr w:type="spellStart"/>
+      <w:r>
+        <w:rPr>
+          <w:lang w:val="en-US"/>
+        </w:rPr>
+        <w:lastRenderedPageBreak/>
+        <w:t>Deskripsi</w:t>
+      </w:r>
+      <w:proofErr w:type="spellEnd"/>
+      <w:r>
+        <w:rPr>
+          <w:lang w:val="en-US"/>
+        </w:rPr>
+        <w:t xml:space="preserve"> </w:t>
+      </w:r>
+      <w:proofErr w:type="spellStart"/>
+      <w:r>
+        <w:rPr>
+          <w:lang w:val="en-US"/>
+        </w:rPr>
+        <w:t>Umum</w:t>
+      </w:r>
+      <w:proofErr w:type="spellEnd"/>
+      <w:r>
+        <w:rPr>
+          <w:lang w:val="en-US"/>
+        </w:rPr>
+        <w:t xml:space="preserve"> </w:t>
+      </w:r>
+      <w:proofErr w:type="spellStart"/>
+      <w:r>
+        <w:rPr>
+          <w:lang w:val="en-US"/>
+        </w:rPr>
+        <w:t>Aplikasi</w:t>
+      </w:r>
+      <w:proofErr w:type="spellEnd"/>
+    </w:p>
+    <w:p>
+      <w:pPr>
+        <w:pStyle w:val="ListParagraph"/>
+        <w:jc w:val="both"/>
+      </w:pPr>
+      <w:r>
+        <w:rPr>
+          <w:lang w:val="en-US"/>
+        </w:rPr>
+        <w:t xml:space="preserve">Cube </w:t>
+      </w:r>
+      <w:proofErr w:type="spellStart"/>
+      <w:r>
+        <w:rPr>
+          <w:lang w:val="en-US"/>
+        </w:rPr>
+        <w:t>Mazer</w:t>
+      </w:r>
+      <w:proofErr w:type="spellEnd"/>
+      <w:r>
+        <w:rPr>
+          <w:lang w:val="en-US"/>
+        </w:rPr>
+        <w:t xml:space="preserve"> </w:t>
+      </w:r>
+      <w:proofErr w:type="spellStart"/>
+      <w:r>
+        <w:rPr>
+          <w:lang w:val="en-US"/>
+        </w:rPr>
+        <w:t>adalah</w:t>
+      </w:r>
+      <w:proofErr w:type="spellEnd"/>
+      <w:r>
+        <w:rPr>
+          <w:lang w:val="en-US"/>
+        </w:rPr>
+        <w:t xml:space="preserve"> </w:t>
+      </w:r>
+      <w:proofErr w:type="spellStart"/>
+      <w:r>
+        <w:rPr>
+          <w:lang w:val="en-US"/>
+        </w:rPr>
+        <w:t>sebuah</w:t>
+      </w:r>
+      <w:proofErr w:type="spellEnd"/>
+      <w:r>
+        <w:rPr>
+          <w:lang w:val="en-US"/>
+        </w:rPr>
+        <w:t xml:space="preserve"> </w:t>
+      </w:r>
+      <w:proofErr w:type="spellStart"/>
+      <w:r>
+        <w:rPr>
+          <w:lang w:val="en-US"/>
+        </w:rPr>
+        <w:t>permainan</w:t>
+      </w:r>
+      <w:proofErr w:type="spellEnd"/>
+      <w:r>
+        <w:rPr>
+          <w:lang w:val="en-US"/>
+        </w:rPr>
+        <w:t xml:space="preserve"> yang </w:t>
+      </w:r>
+      <w:proofErr w:type="spellStart"/>
+      <w:r>
+        <w:rPr>
+          <w:lang w:val="en-US"/>
+        </w:rPr>
+        <w:t>dibuat</w:t>
+      </w:r>
+      <w:proofErr w:type="spellEnd"/>
+      <w:r>
+        <w:rPr>
+          <w:lang w:val="en-US"/>
+        </w:rPr>
+        <w:t xml:space="preserve"> </w:t>
+      </w:r>
+      <w:proofErr w:type="spellStart"/>
+      <w:r>
+        <w:rPr>
+          <w:lang w:val="en-US"/>
+        </w:rPr>
+        <w:t>pada</w:t>
+      </w:r>
+      <w:proofErr w:type="spellEnd"/>
+      <w:r>
+        <w:rPr>
+          <w:lang w:val="en-US"/>
+        </w:rPr>
+        <w:t xml:space="preserve"> platform java </w:t>
+      </w:r>
+      <w:proofErr w:type="spellStart"/>
+      <w:r>
+        <w:rPr>
+          <w:lang w:val="en-US"/>
+        </w:rPr>
+        <w:t>dengan</w:t>
+      </w:r>
+      <w:proofErr w:type="spellEnd"/>
+      <w:r>
+        <w:rPr>
+          <w:lang w:val="en-US"/>
+        </w:rPr>
+        <w:t xml:space="preserve"> </w:t>
+      </w:r>
+      <w:proofErr w:type="spellStart"/>
+      <w:r>
+        <w:rPr>
+          <w:lang w:val="en-US"/>
+        </w:rPr>
+        <w:t>menggunakan</w:t>
+      </w:r>
+      <w:proofErr w:type="spellEnd"/>
+      <w:r>
+        <w:rPr>
+          <w:lang w:val="en-US"/>
+        </w:rPr>
+        <w:t xml:space="preserve"> </w:t>
+      </w:r>
+      <w:proofErr w:type="spellStart"/>
+      <w:r>
+        <w:rPr>
+          <w:lang w:val="en-US"/>
+        </w:rPr>
+        <w:t>NetBeans</w:t>
+      </w:r>
+      <w:proofErr w:type="spellEnd"/>
+      <w:r>
+        <w:rPr>
+          <w:lang w:val="en-US"/>
+        </w:rPr>
+        <w:t xml:space="preserve"> IDE. </w:t>
+      </w:r>
+      <w:proofErr w:type="spellStart"/>
+      <w:r>
+        <w:rPr>
+          <w:lang w:val="en-US"/>
+        </w:rPr>
+        <w:t>Dalam</w:t>
+      </w:r>
+      <w:proofErr w:type="spellEnd"/>
+      <w:r>
+        <w:rPr>
+          <w:lang w:val="en-US"/>
+        </w:rPr>
+        <w:t xml:space="preserve"> </w:t>
+      </w:r>
+      <w:proofErr w:type="spellStart"/>
+      <w:r>
+        <w:rPr>
+          <w:lang w:val="en-US"/>
+        </w:rPr>
+        <w:t>permainan</w:t>
+      </w:r>
+      <w:proofErr w:type="spellEnd"/>
+      <w:r>
+        <w:rPr>
+          <w:lang w:val="en-US"/>
+        </w:rPr>
+        <w:t xml:space="preserve"> </w:t>
+      </w:r>
+      <w:proofErr w:type="spellStart"/>
+      <w:r>
+        <w:rPr>
+          <w:lang w:val="en-US"/>
+        </w:rPr>
+        <w:t>ini</w:t>
+      </w:r>
+      <w:proofErr w:type="spellEnd"/>
+      <w:r>
+        <w:rPr>
+          <w:lang w:val="en-US"/>
+        </w:rPr>
+        <w:t xml:space="preserve">, </w:t>
+      </w:r>
+      <w:proofErr w:type="spellStart"/>
+      <w:r>
+        <w:rPr>
+          <w:lang w:val="en-US"/>
+        </w:rPr>
+        <w:t>pemain</w:t>
+      </w:r>
+      <w:proofErr w:type="spellEnd"/>
+      <w:r>
+        <w:rPr>
+          <w:lang w:val="en-US"/>
+        </w:rPr>
+        <w:t xml:space="preserve"> </w:t>
+      </w:r>
+      <w:proofErr w:type="spellStart"/>
+      <w:r>
+        <w:rPr>
+          <w:lang w:val="en-US"/>
+        </w:rPr>
+        <w:t>harus</w:t>
+      </w:r>
+      <w:proofErr w:type="spellEnd"/>
+      <w:r>
+        <w:rPr>
+          <w:lang w:val="en-US"/>
+        </w:rPr>
+        <w:t xml:space="preserve"> </w:t>
+      </w:r>
+      <w:proofErr w:type="spellStart"/>
+      <w:r>
+        <w:rPr>
+          <w:lang w:val="en-US"/>
+        </w:rPr>
+        <w:t>mencari</w:t>
+      </w:r>
+      <w:proofErr w:type="spellEnd"/>
+      <w:r>
+        <w:rPr>
+          <w:lang w:val="en-US"/>
+        </w:rPr>
+        <w:t xml:space="preserve"> </w:t>
+      </w:r>
+      <w:proofErr w:type="spellStart"/>
+      <w:r>
+        <w:rPr>
+          <w:lang w:val="en-US"/>
+        </w:rPr>
+        <w:t>jalan</w:t>
+      </w:r>
+      <w:proofErr w:type="spellEnd"/>
+      <w:r>
+        <w:rPr>
+          <w:lang w:val="en-US"/>
+        </w:rPr>
+        <w:t xml:space="preserve"> </w:t>
+      </w:r>
+      <w:proofErr w:type="spellStart"/>
+      <w:r>
+        <w:rPr>
+          <w:lang w:val="en-US"/>
+        </w:rPr>
+        <w:t>keluar</w:t>
+      </w:r>
+      <w:proofErr w:type="spellEnd"/>
+      <w:r>
+        <w:rPr>
+          <w:lang w:val="en-US"/>
+        </w:rPr>
+        <w:t xml:space="preserve"> </w:t>
+      </w:r>
+      <w:proofErr w:type="spellStart"/>
+      <w:r>
+        <w:rPr>
+          <w:lang w:val="en-US"/>
+        </w:rPr>
+        <w:t>dari</w:t>
+      </w:r>
+      <w:proofErr w:type="spellEnd"/>
+      <w:r>
+        <w:rPr>
+          <w:lang w:val="en-US"/>
+        </w:rPr>
+        <w:t xml:space="preserve"> maze yang </w:t>
+      </w:r>
+      <w:proofErr w:type="spellStart"/>
+      <w:r>
+        <w:rPr>
+          <w:lang w:val="en-US"/>
+        </w:rPr>
+        <w:t>terletak</w:t>
+      </w:r>
+      <w:proofErr w:type="spellEnd"/>
+      <w:r>
+        <w:rPr>
+          <w:lang w:val="en-US"/>
+        </w:rPr>
+        <w:t xml:space="preserve"> di </w:t>
+      </w:r>
+      <w:proofErr w:type="spellStart"/>
+      <w:r>
+        <w:rPr>
+          <w:lang w:val="en-US"/>
+        </w:rPr>
+        <w:t>dalam</w:t>
+      </w:r>
+      <w:proofErr w:type="spellEnd"/>
+      <w:r>
+        <w:rPr>
+          <w:lang w:val="en-US"/>
+        </w:rPr>
+        <w:t xml:space="preserve"> </w:t>
+      </w:r>
+      <w:proofErr w:type="spellStart"/>
+      <w:r>
+        <w:rPr>
+          <w:lang w:val="en-US"/>
+        </w:rPr>
+        <w:t>sebuah</w:t>
+      </w:r>
+      <w:proofErr w:type="spellEnd"/>
+      <w:r>
+        <w:rPr>
+          <w:lang w:val="en-US"/>
+        </w:rPr>
+        <w:t xml:space="preserve"> </w:t>
+      </w:r>
+      <w:proofErr w:type="spellStart"/>
+      <w:r>
+        <w:rPr>
+          <w:lang w:val="en-US"/>
+        </w:rPr>
+        <w:t>kubus</w:t>
+      </w:r>
+      <w:proofErr w:type="spellEnd"/>
+      <w:r>
+        <w:rPr>
+          <w:lang w:val="en-US"/>
+        </w:rPr>
+        <w:t xml:space="preserve">. </w:t>
+      </w:r>
+      <w:proofErr w:type="spellStart"/>
+      <w:r>
+        <w:rPr>
+          <w:lang w:val="en-US"/>
+        </w:rPr>
+        <w:t>Untuk</w:t>
+      </w:r>
+      <w:proofErr w:type="spellEnd"/>
+      <w:r>
+        <w:rPr>
+          <w:lang w:val="en-US"/>
+        </w:rPr>
+        <w:t xml:space="preserve"> </w:t>
+      </w:r>
+      <w:proofErr w:type="spellStart"/>
+      <w:r>
+        <w:rPr>
+          <w:lang w:val="en-US"/>
+        </w:rPr>
+        <w:t>berpindah</w:t>
+      </w:r>
+      <w:proofErr w:type="spellEnd"/>
+      <w:r>
+        <w:rPr>
+          <w:lang w:val="en-US"/>
+        </w:rPr>
+        <w:t xml:space="preserve"> level di </w:t>
+      </w:r>
+      <w:proofErr w:type="spellStart"/>
+      <w:r>
+        <w:rPr>
+          <w:lang w:val="en-US"/>
+        </w:rPr>
+        <w:t>dalam</w:t>
+      </w:r>
+      <w:proofErr w:type="spellEnd"/>
+      <w:r>
+        <w:rPr>
+          <w:lang w:val="en-US"/>
+        </w:rPr>
+        <w:t xml:space="preserve"> </w:t>
+      </w:r>
+      <w:proofErr w:type="spellStart"/>
+      <w:r>
+        <w:rPr>
+          <w:lang w:val="en-US"/>
+        </w:rPr>
+        <w:t>kubus</w:t>
+      </w:r>
+      <w:proofErr w:type="spellEnd"/>
+      <w:r>
+        <w:rPr>
+          <w:lang w:val="en-US"/>
+        </w:rPr>
+        <w:t xml:space="preserve"> </w:t>
+      </w:r>
+      <w:proofErr w:type="spellStart"/>
+      <w:r>
+        <w:rPr>
+          <w:lang w:val="en-US"/>
+        </w:rPr>
+        <w:t>itu</w:t>
+      </w:r>
+      <w:proofErr w:type="spellEnd"/>
+      <w:r>
+        <w:rPr>
+          <w:lang w:val="en-US"/>
+        </w:rPr>
+        <w:t xml:space="preserve">, </w:t>
+      </w:r>
+      <w:proofErr w:type="spellStart"/>
+      <w:r>
+        <w:rPr>
+          <w:lang w:val="en-US"/>
+        </w:rPr>
+        <w:t>pemain</w:t>
+      </w:r>
+      <w:proofErr w:type="spellEnd"/>
+      <w:r>
+        <w:rPr>
+          <w:lang w:val="en-US"/>
+        </w:rPr>
+        <w:t xml:space="preserve"> </w:t>
+      </w:r>
+      <w:proofErr w:type="spellStart"/>
+      <w:r>
+        <w:rPr>
+          <w:lang w:val="en-US"/>
+        </w:rPr>
+        <w:t>harus</w:t>
+      </w:r>
+      <w:proofErr w:type="spellEnd"/>
+      <w:r>
+        <w:rPr>
+          <w:lang w:val="en-US"/>
+        </w:rPr>
+        <w:t xml:space="preserve"> </w:t>
+      </w:r>
+      <w:proofErr w:type="spellStart"/>
+      <w:r>
+        <w:rPr>
+          <w:lang w:val="en-US"/>
+        </w:rPr>
+        <w:t>menemukan</w:t>
+      </w:r>
+      <w:proofErr w:type="spellEnd"/>
+      <w:r>
+        <w:rPr>
+          <w:lang w:val="en-US"/>
+        </w:rPr>
+        <w:t xml:space="preserve"> </w:t>
+      </w:r>
+      <w:proofErr w:type="spellStart"/>
+      <w:r>
+        <w:rPr>
+          <w:lang w:val="en-US"/>
+        </w:rPr>
+        <w:t>teleporter</w:t>
+      </w:r>
+      <w:proofErr w:type="spellEnd"/>
+      <w:r>
+        <w:rPr>
+          <w:lang w:val="en-US"/>
+        </w:rPr>
+        <w:t xml:space="preserve"> </w:t>
+      </w:r>
+      <w:proofErr w:type="spellStart"/>
+      <w:r>
+        <w:rPr>
+          <w:lang w:val="en-US"/>
+        </w:rPr>
+        <w:t>ke</w:t>
+      </w:r>
+      <w:proofErr w:type="spellEnd"/>
+      <w:r>
+        <w:rPr>
+          <w:lang w:val="en-US"/>
+        </w:rPr>
+        <w:t xml:space="preserve"> level yang </w:t>
+      </w:r>
+      <w:proofErr w:type="spellStart"/>
+      <w:r>
+        <w:rPr>
+          <w:lang w:val="en-US"/>
+        </w:rPr>
+        <w:t>berbeda</w:t>
+      </w:r>
+      <w:proofErr w:type="spellEnd"/>
+      <w:r>
+        <w:rPr>
+          <w:lang w:val="en-US"/>
+        </w:rPr>
+        <w:t xml:space="preserve">. </w:t>
+      </w:r>
+      <w:proofErr w:type="spellStart"/>
+      <w:r>
+        <w:rPr>
+          <w:lang w:val="en-US"/>
+        </w:rPr>
+        <w:t>Pad</w:t>
+      </w:r>
       <w:bookmarkStart w:id="0" w:name="_GoBack"/>
       <w:bookmarkEnd w:id="0"/>
+      <w:r>
+        <w:rPr>
+          <w:lang w:val="en-US"/>
+        </w:rPr>
+        <w:t>a</w:t>
+      </w:r>
+      <w:proofErr w:type="spellEnd"/>
+      <w:r>
+        <w:rPr>
+          <w:lang w:val="en-US"/>
+        </w:rPr>
+        <w:t xml:space="preserve"> </w:t>
+      </w:r>
+      <w:proofErr w:type="spellStart"/>
+      <w:r>
+        <w:rPr>
+          <w:lang w:val="en-US"/>
+        </w:rPr>
+        <w:t>permainan</w:t>
+      </w:r>
+      <w:proofErr w:type="spellEnd"/>
+      <w:r>
+        <w:rPr>
+          <w:lang w:val="en-US"/>
+        </w:rPr>
+        <w:t xml:space="preserve"> </w:t>
+      </w:r>
+      <w:proofErr w:type="spellStart"/>
+      <w:r>
+        <w:rPr>
+          <w:lang w:val="en-US"/>
+        </w:rPr>
+        <w:t>ini</w:t>
+      </w:r>
+      <w:proofErr w:type="spellEnd"/>
+      <w:r>
+        <w:rPr>
+          <w:lang w:val="en-US"/>
+        </w:rPr>
+        <w:t xml:space="preserve"> </w:t>
+      </w:r>
+      <w:proofErr w:type="spellStart"/>
+      <w:r>
+        <w:rPr>
+          <w:lang w:val="en-US"/>
+        </w:rPr>
+        <w:t>juga</w:t>
+      </w:r>
+      <w:proofErr w:type="spellEnd"/>
+      <w:r>
+        <w:rPr>
+          <w:lang w:val="en-US"/>
+        </w:rPr>
+        <w:t xml:space="preserve"> </w:t>
+      </w:r>
+      <w:proofErr w:type="spellStart"/>
+      <w:r>
+        <w:rPr>
+          <w:lang w:val="en-US"/>
+        </w:rPr>
+        <w:t>terdapat</w:t>
+      </w:r>
+      <w:proofErr w:type="spellEnd"/>
+      <w:r>
+        <w:rPr>
+          <w:lang w:val="en-US"/>
+        </w:rPr>
+        <w:t xml:space="preserve"> </w:t>
+      </w:r>
+      <w:proofErr w:type="spellStart"/>
+      <w:r>
+        <w:rPr>
+          <w:lang w:val="en-US"/>
+        </w:rPr>
+        <w:t>lubang</w:t>
+      </w:r>
+      <w:proofErr w:type="spellEnd"/>
+      <w:r>
+        <w:rPr>
+          <w:lang w:val="en-US"/>
+        </w:rPr>
+        <w:t xml:space="preserve">. </w:t>
+      </w:r>
+      <w:proofErr w:type="spellStart"/>
+      <w:r>
+        <w:rPr>
+          <w:lang w:val="en-US"/>
+        </w:rPr>
+        <w:t>Jika</w:t>
+      </w:r>
+      <w:proofErr w:type="spellEnd"/>
+      <w:r>
+        <w:rPr>
+          <w:lang w:val="en-US"/>
+        </w:rPr>
+        <w:t xml:space="preserve"> </w:t>
+      </w:r>
+      <w:proofErr w:type="spellStart"/>
+      <w:r>
+        <w:rPr>
+          <w:lang w:val="en-US"/>
+        </w:rPr>
+        <w:t>pemain</w:t>
+      </w:r>
+      <w:proofErr w:type="spellEnd"/>
+      <w:r>
+        <w:rPr>
+          <w:lang w:val="en-US"/>
+        </w:rPr>
+        <w:t xml:space="preserve"> </w:t>
+      </w:r>
+      <w:proofErr w:type="spellStart"/>
+      <w:r>
+        <w:rPr>
+          <w:lang w:val="en-US"/>
+        </w:rPr>
+        <w:t>menginjak</w:t>
+      </w:r>
+      <w:proofErr w:type="spellEnd"/>
+      <w:r>
+        <w:rPr>
+          <w:lang w:val="en-US"/>
+        </w:rPr>
+        <w:t xml:space="preserve"> </w:t>
+      </w:r>
+      <w:proofErr w:type="spellStart"/>
+      <w:r>
+        <w:rPr>
+          <w:lang w:val="en-US"/>
+        </w:rPr>
+        <w:t>lubang</w:t>
+      </w:r>
+      <w:proofErr w:type="spellEnd"/>
+      <w:r>
+        <w:rPr>
+          <w:lang w:val="en-US"/>
+        </w:rPr>
+        <w:t xml:space="preserve">, </w:t>
+      </w:r>
+      <w:proofErr w:type="spellStart"/>
+      <w:r>
+        <w:rPr>
+          <w:lang w:val="en-US"/>
+        </w:rPr>
+        <w:t>maka</w:t>
+      </w:r>
+      <w:proofErr w:type="spellEnd"/>
+      <w:r>
+        <w:rPr>
+          <w:lang w:val="en-US"/>
+        </w:rPr>
+        <w:t xml:space="preserve"> </w:t>
+      </w:r>
+      <w:proofErr w:type="spellStart"/>
+      <w:r>
+        <w:rPr>
+          <w:lang w:val="en-US"/>
+        </w:rPr>
+        <w:t>pemain</w:t>
+      </w:r>
+      <w:proofErr w:type="spellEnd"/>
+      <w:r>
+        <w:rPr>
+          <w:lang w:val="en-US"/>
+        </w:rPr>
+        <w:t xml:space="preserve"> </w:t>
+      </w:r>
+      <w:proofErr w:type="spellStart"/>
+      <w:proofErr w:type="gramStart"/>
+      <w:r>
+        <w:rPr>
+          <w:lang w:val="en-US"/>
+        </w:rPr>
+        <w:t>akan</w:t>
+      </w:r>
+      <w:proofErr w:type="spellEnd"/>
+      <w:proofErr w:type="gramEnd"/>
+      <w:r>
+        <w:rPr>
+          <w:lang w:val="en-US"/>
+        </w:rPr>
+        <w:t xml:space="preserve"> </w:t>
+      </w:r>
+      <w:proofErr w:type="spellStart"/>
+      <w:r>
+        <w:rPr>
+          <w:lang w:val="en-US"/>
+        </w:rPr>
+        <w:t>jatuh</w:t>
+      </w:r>
+      <w:proofErr w:type="spellEnd"/>
+      <w:r>
+        <w:rPr>
+          <w:lang w:val="en-US"/>
+        </w:rPr>
+        <w:t xml:space="preserve"> </w:t>
+      </w:r>
+      <w:proofErr w:type="spellStart"/>
+      <w:r>
+        <w:rPr>
+          <w:lang w:val="en-US"/>
+        </w:rPr>
+        <w:t>ke</w:t>
+      </w:r>
+      <w:proofErr w:type="spellEnd"/>
+      <w:r>
+        <w:rPr>
+          <w:lang w:val="en-US"/>
+        </w:rPr>
+        <w:t xml:space="preserve"> level di </w:t>
+      </w:r>
+      <w:proofErr w:type="spellStart"/>
+      <w:r>
+        <w:rPr>
+          <w:lang w:val="en-US"/>
+        </w:rPr>
+        <w:t>bawahnya</w:t>
+      </w:r>
+      <w:proofErr w:type="spellEnd"/>
+      <w:r>
+        <w:rPr>
+          <w:lang w:val="en-US"/>
+        </w:rPr>
+        <w:t xml:space="preserve">. </w:t>
+      </w:r>
+      <w:proofErr w:type="spellStart"/>
+      <w:r>
+        <w:rPr>
+          <w:lang w:val="en-US"/>
+        </w:rPr>
+        <w:t>Selain</w:t>
+      </w:r>
+      <w:proofErr w:type="spellEnd"/>
+      <w:r>
+        <w:rPr>
+          <w:lang w:val="en-US"/>
+        </w:rPr>
+        <w:t xml:space="preserve"> </w:t>
+      </w:r>
+      <w:proofErr w:type="spellStart"/>
+      <w:r>
+        <w:rPr>
+          <w:lang w:val="en-US"/>
+        </w:rPr>
+        <w:t>itu</w:t>
+      </w:r>
+      <w:proofErr w:type="spellEnd"/>
+      <w:r>
+        <w:rPr>
+          <w:lang w:val="en-US"/>
+        </w:rPr>
+        <w:t xml:space="preserve">, </w:t>
+      </w:r>
+      <w:proofErr w:type="spellStart"/>
+      <w:r>
+        <w:rPr>
+          <w:lang w:val="en-US"/>
+        </w:rPr>
+        <w:t>terdapat</w:t>
+      </w:r>
+      <w:proofErr w:type="spellEnd"/>
+      <w:r>
+        <w:rPr>
+          <w:lang w:val="en-US"/>
+        </w:rPr>
+        <w:t xml:space="preserve"> </w:t>
+      </w:r>
+      <w:proofErr w:type="spellStart"/>
+      <w:r>
+        <w:rPr>
+          <w:lang w:val="en-US"/>
+        </w:rPr>
+        <w:t>juga</w:t>
+      </w:r>
+      <w:proofErr w:type="spellEnd"/>
+      <w:r>
+        <w:rPr>
+          <w:lang w:val="en-US"/>
+        </w:rPr>
+        <w:t xml:space="preserve"> </w:t>
+      </w:r>
+      <w:proofErr w:type="spellStart"/>
+      <w:r>
+        <w:rPr>
+          <w:lang w:val="en-US"/>
+        </w:rPr>
+        <w:t>koin</w:t>
+      </w:r>
+      <w:proofErr w:type="spellEnd"/>
+      <w:r>
+        <w:rPr>
+          <w:lang w:val="en-US"/>
+        </w:rPr>
+        <w:t xml:space="preserve"> yang </w:t>
+      </w:r>
+      <w:proofErr w:type="spellStart"/>
+      <w:r>
+        <w:rPr>
+          <w:lang w:val="en-US"/>
+        </w:rPr>
+        <w:t>dapat</w:t>
+      </w:r>
+      <w:proofErr w:type="spellEnd"/>
+      <w:r>
+        <w:rPr>
+          <w:lang w:val="en-US"/>
+        </w:rPr>
+        <w:t xml:space="preserve"> </w:t>
+      </w:r>
+      <w:proofErr w:type="spellStart"/>
+      <w:r>
+        <w:rPr>
+          <w:lang w:val="en-US"/>
+        </w:rPr>
+        <w:t>dikumpulkan</w:t>
+      </w:r>
+      <w:proofErr w:type="spellEnd"/>
+      <w:r>
+        <w:rPr>
+          <w:lang w:val="en-US"/>
+        </w:rPr>
+        <w:t xml:space="preserve"> </w:t>
+      </w:r>
+      <w:proofErr w:type="spellStart"/>
+      <w:r>
+        <w:rPr>
+          <w:lang w:val="en-US"/>
+        </w:rPr>
+        <w:t>oleh</w:t>
+      </w:r>
+      <w:proofErr w:type="spellEnd"/>
+      <w:r>
+        <w:rPr>
+          <w:lang w:val="en-US"/>
+        </w:rPr>
+        <w:t xml:space="preserve"> para </w:t>
+      </w:r>
+      <w:proofErr w:type="spellStart"/>
+      <w:r>
+        <w:rPr>
+          <w:lang w:val="en-US"/>
+        </w:rPr>
+        <w:t>pemain</w:t>
+      </w:r>
+      <w:proofErr w:type="spellEnd"/>
+      <w:r>
+        <w:rPr>
+          <w:lang w:val="en-US"/>
+        </w:rPr>
+        <w:t xml:space="preserve"> </w:t>
+      </w:r>
+      <w:proofErr w:type="spellStart"/>
+      <w:r>
+        <w:rPr>
+          <w:lang w:val="en-US"/>
+        </w:rPr>
+        <w:t>selama</w:t>
+      </w:r>
+      <w:proofErr w:type="spellEnd"/>
+      <w:r>
+        <w:rPr>
+          <w:lang w:val="en-US"/>
+        </w:rPr>
+        <w:t xml:space="preserve"> </w:t>
+      </w:r>
+      <w:proofErr w:type="spellStart"/>
+      <w:r>
+        <w:rPr>
+          <w:lang w:val="en-US"/>
+        </w:rPr>
+        <w:t>bermain</w:t>
+      </w:r>
+      <w:proofErr w:type="spellEnd"/>
+      <w:r>
+        <w:rPr>
+          <w:lang w:val="en-US"/>
+        </w:rPr>
+        <w:t xml:space="preserve"> </w:t>
+      </w:r>
+      <w:proofErr w:type="spellStart"/>
+      <w:r>
+        <w:rPr>
+          <w:lang w:val="en-US"/>
+        </w:rPr>
+        <w:t>permainan</w:t>
+      </w:r>
+      <w:proofErr w:type="spellEnd"/>
+      <w:r>
+        <w:rPr>
+          <w:lang w:val="en-US"/>
+        </w:rPr>
+        <w:t xml:space="preserve"> </w:t>
+      </w:r>
+      <w:proofErr w:type="spellStart"/>
+      <w:r>
+        <w:rPr>
+          <w:lang w:val="en-US"/>
+        </w:rPr>
+        <w:t>ini</w:t>
+      </w:r>
+      <w:proofErr w:type="spellEnd"/>
+      <w:r>
+        <w:rPr>
+          <w:lang w:val="en-US"/>
+        </w:rPr>
+        <w:t>.</w:t>
+      </w:r>
     </w:p>
     <w:sectPr>
       <w:pgSz w:w="12240" w:h="15840"/>
@@ -433,6 +1365,100 @@
     </w:sectPr>
   </w:body>
 </w:document>
+</file>
+
+<file path=word/numbering.xml><?xml version="1.0" encoding="utf-8"?>
+<w:numbering xmlns:wpc="http://schemas.microsoft.com/office/word/2010/wordprocessingCanvas" xmlns:mc="http://schemas.openxmlformats.org/markup-compatibility/2006" xmlns:o="urn:schemas-microsoft-com:office:office" xmlns:r="http://schemas.openxmlformats.org/officeDocument/2006/relationships" xmlns:m="http://schemas.openxmlformats.org/officeDocument/2006/math" xmlns:v="urn:schemas-microsoft-com:vml" xmlns:wp14="http://schemas.microsoft.com/office/word/2010/wordprocessingDrawing" xmlns:wp="http://schemas.openxmlformats.org/drawingml/2006/wordprocessingDrawing" xmlns:w10="urn:schemas-microsoft-com:office:word" xmlns:w="http://schemas.openxmlformats.org/wordprocessingml/2006/main" xmlns:w14="http://schemas.microsoft.com/office/word/2010/wordml" xmlns:w15="http://schemas.microsoft.com/office/word/2012/wordml" xmlns:wpg="http://schemas.microsoft.com/office/word/2010/wordprocessingGroup" xmlns:wpi="http://schemas.microsoft.com/office/word/2010/wordprocessingInk" xmlns:wne="http://schemas.microsoft.com/office/word/2006/wordml" xmlns:wps="http://schemas.microsoft.com/office/word/2010/wordprocessingShape" mc:Ignorable="w14 w15 wp14">
+  <w:abstractNum w:abstractNumId="0">
+    <w:nsid w:val="74F93F05"/>
+    <w:multiLevelType w:val="hybridMultilevel"/>
+    <w:tmpl w:val="DA823F64"/>
+    <w:lvl w:ilvl="0" w:tplc="0409000F">
+      <w:start w:val="1"/>
+      <w:numFmt w:val="decimal"/>
+      <w:lvlText w:val="%1."/>
+      <w:lvlJc w:val="left"/>
+      <w:pPr>
+        <w:ind w:left="720" w:hanging="360"/>
+      </w:pPr>
+    </w:lvl>
+    <w:lvl w:ilvl="1" w:tplc="04090019" w:tentative="1">
+      <w:start w:val="1"/>
+      <w:numFmt w:val="lowerLetter"/>
+      <w:lvlText w:val="%2."/>
+      <w:lvlJc w:val="left"/>
+      <w:pPr>
+        <w:ind w:left="1440" w:hanging="360"/>
+      </w:pPr>
+    </w:lvl>
+    <w:lvl w:ilvl="2" w:tplc="0409001B" w:tentative="1">
+      <w:start w:val="1"/>
+      <w:numFmt w:val="lowerRoman"/>
+      <w:lvlText w:val="%3."/>
+      <w:lvlJc w:val="right"/>
+      <w:pPr>
+        <w:ind w:left="2160" w:hanging="180"/>
+      </w:pPr>
+    </w:lvl>
+    <w:lvl w:ilvl="3" w:tplc="0409000F" w:tentative="1">
+      <w:start w:val="1"/>
+      <w:numFmt w:val="decimal"/>
+      <w:lvlText w:val="%4."/>
+      <w:lvlJc w:val="left"/>
+      <w:pPr>
+        <w:ind w:left="2880" w:hanging="360"/>
+      </w:pPr>
+    </w:lvl>
+    <w:lvl w:ilvl="4" w:tplc="04090019" w:tentative="1">
+      <w:start w:val="1"/>
+      <w:numFmt w:val="lowerLetter"/>
+      <w:lvlText w:val="%5."/>
+      <w:lvlJc w:val="left"/>
+      <w:pPr>
+        <w:ind w:left="3600" w:hanging="360"/>
+      </w:pPr>
+    </w:lvl>
+    <w:lvl w:ilvl="5" w:tplc="0409001B" w:tentative="1">
+      <w:start w:val="1"/>
+      <w:numFmt w:val="lowerRoman"/>
+      <w:lvlText w:val="%6."/>
+      <w:lvlJc w:val="right"/>
+      <w:pPr>
+        <w:ind w:left="4320" w:hanging="180"/>
+      </w:pPr>
+    </w:lvl>
+    <w:lvl w:ilvl="6" w:tplc="0409000F" w:tentative="1">
+      <w:start w:val="1"/>
+      <w:numFmt w:val="decimal"/>
+      <w:lvlText w:val="%7."/>
+      <w:lvlJc w:val="left"/>
+      <w:pPr>
+        <w:ind w:left="5040" w:hanging="360"/>
+      </w:pPr>
+    </w:lvl>
+    <w:lvl w:ilvl="7" w:tplc="04090019" w:tentative="1">
+      <w:start w:val="1"/>
+      <w:numFmt w:val="lowerLetter"/>
+      <w:lvlText w:val="%8."/>
+      <w:lvlJc w:val="left"/>
+      <w:pPr>
+        <w:ind w:left="5760" w:hanging="360"/>
+      </w:pPr>
+    </w:lvl>
+    <w:lvl w:ilvl="8" w:tplc="0409001B" w:tentative="1">
+      <w:start w:val="1"/>
+      <w:numFmt w:val="lowerRoman"/>
+      <w:lvlText w:val="%9."/>
+      <w:lvlJc w:val="right"/>
+      <w:pPr>
+        <w:ind w:left="6480" w:hanging="180"/>
+      </w:pPr>
+    </w:lvl>
+  </w:abstractNum>
+  <w:num w:numId="1">
+    <w:abstractNumId w:val="0"/>
+  </w:num>
+</w:numbering>
 </file>
 
 <file path=word/styles.xml><?xml version="1.0" encoding="utf-8"?>
@@ -864,6 +1890,17 @@
     <w:semiHidden/>
     <w:unhideWhenUsed/>
   </w:style>
+  <w:style w:type="paragraph" w:styleId="ListParagraph">
+    <w:name w:val="List Paragraph"/>
+    <w:basedOn w:val="Normal"/>
+    <w:uiPriority w:val="34"/>
+    <w:qFormat/>
+    <w:rsid w:val="00380E0B"/>
+    <w:pPr>
+      <w:ind w:left="720"/>
+      <w:contextualSpacing/>
+    </w:pPr>
+  </w:style>
 </w:styles>
 </file>
 

</xml_diff>